<commit_message>
created main class and method
mainMenu()

checkBalance()
</commit_message>
<xml_diff>
--- a/Algorithm.docx
+++ b/Algorithm.docx
@@ -62,7 +62,7 @@
         <w:rPr>
           <w:lang w:val="en-US"/>
         </w:rPr>
-        <w:t xml:space="preserve">TUSATM </w:t>
+        <w:t xml:space="preserve"> </w:t>
       </w:r>
       <w:r>
         <w:rPr>
@@ -122,13 +122,7 @@
         <w:rPr>
           <w:lang w:val="en-US"/>
         </w:rPr>
-        <w:t>Create a new scanner class to read user inputs</w:t>
-      </w:r>
-      <w:r>
-        <w:rPr>
-          <w:lang w:val="en-US"/>
-        </w:rPr>
-        <w:t>.</w:t>
+        <w:t>Initialize Array list of type Account.</w:t>
       </w:r>
     </w:p>
     <w:p>
@@ -146,7 +140,36 @@
         <w:rPr>
           <w:lang w:val="en-US"/>
         </w:rPr>
-        <w:t>Initialize TUSATM array list of type Accounts.</w:t>
+        <w:t>Call the main menu method.</w:t>
+      </w:r>
+    </w:p>
+    <w:p>
+      <w:pPr>
+        <w:rPr>
+          <w:lang w:val="en-US"/>
+        </w:rPr>
+      </w:pPr>
+      <w:proofErr w:type="spellStart"/>
+      <w:proofErr w:type="gramStart"/>
+      <w:r>
+        <w:rPr>
+          <w:lang w:val="en-US"/>
+        </w:rPr>
+        <w:t>mainMenu</w:t>
+      </w:r>
+      <w:proofErr w:type="spellEnd"/>
+      <w:r>
+        <w:rPr>
+          <w:lang w:val="en-US"/>
+        </w:rPr>
+        <w:t>(</w:t>
+      </w:r>
+      <w:proofErr w:type="gramEnd"/>
+      <w:r>
+        <w:rPr>
+          <w:lang w:val="en-US"/>
+        </w:rPr>
+        <w:t>)</w:t>
       </w:r>
     </w:p>
     <w:p>
@@ -154,7 +177,7 @@
         <w:pStyle w:val="ListParagraph"/>
         <w:numPr>
           <w:ilvl w:val="0"/>
-          <w:numId w:val="1"/>
+          <w:numId w:val="3"/>
         </w:numPr>
         <w:rPr>
           <w:lang w:val="en-US"/>
@@ -164,25 +187,7 @@
         <w:rPr>
           <w:lang w:val="en-US"/>
         </w:rPr>
-        <w:t xml:space="preserve">Create a menu for the user to choose from, </w:t>
-      </w:r>
-      <w:r>
-        <w:rPr>
-          <w:lang w:val="en-US"/>
-        </w:rPr>
-        <w:t xml:space="preserve">read the user input using the scanner, </w:t>
-      </w:r>
-      <w:r>
-        <w:rPr>
-          <w:lang w:val="en-US"/>
-        </w:rPr>
-        <w:t xml:space="preserve">use an if </w:t>
-      </w:r>
-      <w:r>
-        <w:rPr>
-          <w:lang w:val="en-US"/>
-        </w:rPr>
-        <w:t>statement,</w:t>
+        <w:t>Create a new scanner to read keyboard input.</w:t>
       </w:r>
     </w:p>
     <w:p>
@@ -190,331 +195,872 @@
         <w:pStyle w:val="ListParagraph"/>
         <w:numPr>
           <w:ilvl w:val="0"/>
-          <w:numId w:val="1"/>
+          <w:numId w:val="3"/>
         </w:numPr>
-        <w:spacing w:before="100" w:beforeAutospacing="1" w:after="100" w:afterAutospacing="1" w:line="240" w:lineRule="auto"/>
-        <w:rPr>
-          <w:rFonts w:eastAsia="Times New Roman" w:cs="Times New Roman"/>
-          <w:kern w:val="0"/>
-          <w:lang w:eastAsia="en-IE"/>
-          <w14:ligatures w14:val="none"/>
-        </w:rPr>
-      </w:pPr>
-      <w:r>
-        <w:rPr>
-          <w:rFonts w:eastAsia="Times New Roman" w:cs="Times New Roman"/>
-          <w:kern w:val="0"/>
-          <w:lang w:eastAsia="en-IE"/>
-          <w14:ligatures w14:val="none"/>
-        </w:rPr>
-        <w:t>Display Main Menu:</w:t>
-      </w:r>
-    </w:p>
-    <w:p>
-      <w:pPr>
+        <w:rPr>
+          <w:lang w:val="en-US"/>
+        </w:rPr>
+      </w:pPr>
+      <w:r>
+        <w:rPr>
+          <w:lang w:val="en-US"/>
+        </w:rPr>
+        <w:t>Display the main menu.</w:t>
+      </w:r>
+    </w:p>
+    <w:p>
+      <w:pPr>
+        <w:pStyle w:val="ListParagraph"/>
         <w:numPr>
           <w:ilvl w:val="1"/>
-          <w:numId w:val="1"/>
+          <w:numId w:val="4"/>
         </w:numPr>
-        <w:spacing w:before="100" w:beforeAutospacing="1" w:after="100" w:afterAutospacing="1" w:line="240" w:lineRule="auto"/>
-        <w:rPr>
-          <w:rFonts w:eastAsia="Times New Roman" w:cs="Times New Roman"/>
-          <w:kern w:val="0"/>
-          <w:lang w:eastAsia="en-IE"/>
-          <w14:ligatures w14:val="none"/>
-        </w:rPr>
-      </w:pPr>
-      <w:r>
-        <w:rPr>
-          <w:rFonts w:eastAsia="Times New Roman" w:cs="Times New Roman"/>
-          <w:kern w:val="0"/>
-          <w:lang w:eastAsia="en-IE"/>
-          <w14:ligatures w14:val="none"/>
-        </w:rPr>
-        <w:t>Show the main menu to the user.</w:t>
-      </w:r>
-    </w:p>
-    <w:p>
-      <w:pPr>
+        <w:rPr>
+          <w:lang w:val="en-US"/>
+        </w:rPr>
+      </w:pPr>
+      <w:r>
+        <w:rPr>
+          <w:lang w:val="en-US"/>
+        </w:rPr>
+        <w:t>1. Make a deposit.</w:t>
+      </w:r>
+    </w:p>
+    <w:p>
+      <w:pPr>
+        <w:pStyle w:val="ListParagraph"/>
         <w:numPr>
           <w:ilvl w:val="1"/>
-          <w:numId w:val="1"/>
+          <w:numId w:val="4"/>
         </w:numPr>
-        <w:spacing w:before="100" w:beforeAutospacing="1" w:after="100" w:afterAutospacing="1" w:line="240" w:lineRule="auto"/>
-        <w:rPr>
-          <w:rFonts w:eastAsia="Times New Roman" w:cs="Times New Roman"/>
-          <w:kern w:val="0"/>
-          <w:lang w:eastAsia="en-IE"/>
-          <w14:ligatures w14:val="none"/>
-        </w:rPr>
-      </w:pPr>
-      <w:r>
-        <w:rPr>
-          <w:rFonts w:eastAsia="Times New Roman" w:cs="Times New Roman"/>
-          <w:kern w:val="0"/>
-          <w:lang w:eastAsia="en-IE"/>
-          <w14:ligatures w14:val="none"/>
-        </w:rPr>
-        <w:t>Options:</w:t>
-      </w:r>
-    </w:p>
-    <w:p>
-      <w:pPr>
+        <w:rPr>
+          <w:lang w:val="en-US"/>
+        </w:rPr>
+      </w:pPr>
+      <w:r>
+        <w:rPr>
+          <w:lang w:val="en-US"/>
+        </w:rPr>
+        <w:t xml:space="preserve">2. Make a </w:t>
+      </w:r>
+      <w:proofErr w:type="spellStart"/>
+      <w:r>
+        <w:rPr>
+          <w:lang w:val="en-US"/>
+        </w:rPr>
+        <w:t>withdrawl</w:t>
+      </w:r>
+      <w:proofErr w:type="spellEnd"/>
+      <w:r>
+        <w:rPr>
+          <w:lang w:val="en-US"/>
+        </w:rPr>
+        <w:t>.</w:t>
+      </w:r>
+    </w:p>
+    <w:p>
+      <w:pPr>
+        <w:pStyle w:val="ListParagraph"/>
         <w:numPr>
-          <w:ilvl w:val="2"/>
-          <w:numId w:val="1"/>
+          <w:ilvl w:val="1"/>
+          <w:numId w:val="4"/>
         </w:numPr>
-        <w:spacing w:before="100" w:beforeAutospacing="1" w:after="100" w:afterAutospacing="1" w:line="240" w:lineRule="auto"/>
-        <w:rPr>
-          <w:rFonts w:eastAsia="Times New Roman" w:cs="Times New Roman"/>
-          <w:kern w:val="0"/>
-          <w:lang w:eastAsia="en-IE"/>
-          <w14:ligatures w14:val="none"/>
-        </w:rPr>
-      </w:pPr>
-      <w:r>
-        <w:rPr>
-          <w:rFonts w:eastAsia="Times New Roman" w:cs="Times New Roman"/>
-          <w:kern w:val="0"/>
-          <w:lang w:eastAsia="en-IE"/>
-          <w14:ligatures w14:val="none"/>
-        </w:rPr>
-        <w:t>Deposit money</w:t>
-      </w:r>
-    </w:p>
-    <w:p>
-      <w:pPr>
+        <w:rPr>
+          <w:lang w:val="en-US"/>
+        </w:rPr>
+      </w:pPr>
+      <w:r>
+        <w:rPr>
+          <w:lang w:val="en-US"/>
+        </w:rPr>
+        <w:t>3. Check account balance.</w:t>
+      </w:r>
+    </w:p>
+    <w:p>
+      <w:pPr>
+        <w:pStyle w:val="ListParagraph"/>
         <w:numPr>
-          <w:ilvl w:val="3"/>
-          <w:numId w:val="1"/>
+          <w:ilvl w:val="1"/>
+          <w:numId w:val="4"/>
         </w:numPr>
-        <w:spacing w:before="100" w:beforeAutospacing="1" w:after="100" w:afterAutospacing="1" w:line="240" w:lineRule="auto"/>
-        <w:rPr>
-          <w:rFonts w:eastAsia="Times New Roman" w:cs="Times New Roman"/>
-          <w:kern w:val="0"/>
-          <w:lang w:eastAsia="en-IE"/>
-          <w14:ligatures w14:val="none"/>
-        </w:rPr>
-      </w:pPr>
-      <w:r>
-        <w:rPr>
-          <w:rFonts w:eastAsia="Times New Roman" w:cs="Times New Roman"/>
-          <w:kern w:val="0"/>
-          <w:lang w:eastAsia="en-IE"/>
-          <w14:ligatures w14:val="none"/>
-        </w:rPr>
-        <w:t>Call the deposit money method.</w:t>
-      </w:r>
-    </w:p>
-    <w:p>
-      <w:pPr>
+        <w:rPr>
+          <w:lang w:val="en-US"/>
+        </w:rPr>
+      </w:pPr>
+      <w:r>
+        <w:rPr>
+          <w:lang w:val="en-US"/>
+        </w:rPr>
+        <w:t>4. Staff Menu</w:t>
+      </w:r>
+    </w:p>
+    <w:p>
+      <w:pPr>
+        <w:pStyle w:val="ListParagraph"/>
         <w:numPr>
-          <w:ilvl w:val="2"/>
-          <w:numId w:val="1"/>
+          <w:ilvl w:val="1"/>
+          <w:numId w:val="4"/>
         </w:numPr>
-        <w:spacing w:before="100" w:beforeAutospacing="1" w:after="100" w:afterAutospacing="1" w:line="240" w:lineRule="auto"/>
-        <w:rPr>
-          <w:rFonts w:eastAsia="Times New Roman" w:cs="Times New Roman"/>
-          <w:kern w:val="0"/>
-          <w:lang w:eastAsia="en-IE"/>
-          <w14:ligatures w14:val="none"/>
-        </w:rPr>
-      </w:pPr>
-      <w:r>
-        <w:rPr>
-          <w:rFonts w:eastAsia="Times New Roman" w:cs="Times New Roman"/>
-          <w:kern w:val="0"/>
-          <w:lang w:eastAsia="en-IE"/>
-          <w14:ligatures w14:val="none"/>
-        </w:rPr>
-        <w:t xml:space="preserve">Withdraw </w:t>
-      </w:r>
-      <w:r>
-        <w:rPr>
-          <w:rFonts w:eastAsia="Times New Roman" w:cs="Times New Roman"/>
-          <w:kern w:val="0"/>
-          <w:lang w:eastAsia="en-IE"/>
-          <w14:ligatures w14:val="none"/>
-        </w:rPr>
-        <w:t>money.</w:t>
-      </w:r>
-    </w:p>
-    <w:p>
-      <w:pPr>
+        <w:rPr>
+          <w:lang w:val="en-US"/>
+        </w:rPr>
+      </w:pPr>
+      <w:r>
+        <w:rPr>
+          <w:lang w:val="en-US"/>
+        </w:rPr>
+        <w:t>5. Exit</w:t>
+      </w:r>
+    </w:p>
+    <w:p>
+      <w:pPr>
+        <w:pStyle w:val="ListParagraph"/>
         <w:numPr>
-          <w:ilvl w:val="3"/>
-          <w:numId w:val="1"/>
+          <w:ilvl w:val="0"/>
+          <w:numId w:val="3"/>
         </w:numPr>
-        <w:spacing w:before="100" w:beforeAutospacing="1" w:after="100" w:afterAutospacing="1" w:line="240" w:lineRule="auto"/>
-        <w:rPr>
-          <w:rFonts w:eastAsia="Times New Roman" w:cs="Times New Roman"/>
-          <w:kern w:val="0"/>
-          <w:lang w:eastAsia="en-IE"/>
-          <w14:ligatures w14:val="none"/>
-        </w:rPr>
-      </w:pPr>
-      <w:r>
-        <w:rPr>
-          <w:rFonts w:eastAsia="Times New Roman" w:cs="Times New Roman"/>
-          <w:kern w:val="0"/>
-          <w:lang w:eastAsia="en-IE"/>
-          <w14:ligatures w14:val="none"/>
-        </w:rPr>
-        <w:t>Call the withdraw money method.</w:t>
-      </w:r>
-    </w:p>
-    <w:p>
-      <w:pPr>
+        <w:rPr>
+          <w:lang w:val="en-US"/>
+        </w:rPr>
+      </w:pPr>
+      <w:r>
+        <w:rPr>
+          <w:lang w:val="en-US"/>
+        </w:rPr>
+        <w:t>Create variable named “</w:t>
+      </w:r>
+      <w:proofErr w:type="spellStart"/>
+      <w:r>
+        <w:rPr>
+          <w:lang w:val="en-US"/>
+        </w:rPr>
+        <w:t>userInput</w:t>
+      </w:r>
+      <w:proofErr w:type="spellEnd"/>
+      <w:r>
+        <w:rPr>
+          <w:lang w:val="en-US"/>
+        </w:rPr>
+        <w:t>” of type int to store the users input using the scanner class.</w:t>
+      </w:r>
+    </w:p>
+    <w:p>
+      <w:pPr>
+        <w:pStyle w:val="ListParagraph"/>
         <w:numPr>
-          <w:ilvl w:val="2"/>
-          <w:numId w:val="1"/>
+          <w:ilvl w:val="0"/>
+          <w:numId w:val="3"/>
         </w:numPr>
-        <w:spacing w:before="100" w:beforeAutospacing="1" w:after="100" w:afterAutospacing="1" w:line="240" w:lineRule="auto"/>
-        <w:rPr>
-          <w:rFonts w:eastAsia="Times New Roman" w:cs="Times New Roman"/>
-          <w:kern w:val="0"/>
-          <w:lang w:eastAsia="en-IE"/>
-          <w14:ligatures w14:val="none"/>
-        </w:rPr>
-      </w:pPr>
-      <w:r>
-        <w:rPr>
-          <w:rFonts w:eastAsia="Times New Roman" w:cs="Times New Roman"/>
-          <w:kern w:val="0"/>
-          <w:lang w:eastAsia="en-IE"/>
-          <w14:ligatures w14:val="none"/>
-        </w:rPr>
-        <w:t xml:space="preserve">Check </w:t>
-      </w:r>
-      <w:r>
-        <w:rPr>
-          <w:rFonts w:eastAsia="Times New Roman" w:cs="Times New Roman"/>
-          <w:kern w:val="0"/>
-          <w:lang w:eastAsia="en-IE"/>
-          <w14:ligatures w14:val="none"/>
-        </w:rPr>
-        <w:t>balance.</w:t>
-      </w:r>
-    </w:p>
-    <w:p>
-      <w:pPr>
+        <w:rPr>
+          <w:lang w:val="en-US"/>
+        </w:rPr>
+      </w:pPr>
+      <w:r>
+        <w:rPr>
+          <w:lang w:val="en-US"/>
+        </w:rPr>
+        <w:t>Use an if statement to call a method related to the user input.</w:t>
+      </w:r>
+    </w:p>
+    <w:p>
+      <w:pPr>
+        <w:pStyle w:val="ListParagraph"/>
         <w:numPr>
-          <w:ilvl w:val="3"/>
-          <w:numId w:val="1"/>
+          <w:ilvl w:val="1"/>
+          <w:numId w:val="3"/>
         </w:numPr>
-        <w:spacing w:before="100" w:beforeAutospacing="1" w:after="100" w:afterAutospacing="1" w:line="240" w:lineRule="auto"/>
-        <w:rPr>
-          <w:rFonts w:eastAsia="Times New Roman" w:cs="Times New Roman"/>
-          <w:kern w:val="0"/>
-          <w:lang w:eastAsia="en-IE"/>
-          <w14:ligatures w14:val="none"/>
-        </w:rPr>
-      </w:pPr>
-      <w:r>
-        <w:rPr>
-          <w:rFonts w:eastAsia="Times New Roman" w:cs="Times New Roman"/>
-          <w:kern w:val="0"/>
-          <w:lang w:eastAsia="en-IE"/>
-          <w14:ligatures w14:val="none"/>
-        </w:rPr>
-        <w:t>Call the check balance method.</w:t>
-      </w:r>
-    </w:p>
-    <w:p>
-      <w:pPr>
+        <w:rPr>
+          <w:lang w:val="en-US"/>
+        </w:rPr>
+      </w:pPr>
+      <w:r>
+        <w:rPr>
+          <w:lang w:val="en-US"/>
+        </w:rPr>
+        <w:t xml:space="preserve">If the user selects “1.” Call the method </w:t>
+      </w:r>
+      <w:proofErr w:type="spellStart"/>
+      <w:proofErr w:type="gramStart"/>
+      <w:r>
+        <w:rPr>
+          <w:b/>
+          <w:bCs/>
+          <w:lang w:val="en-US"/>
+        </w:rPr>
+        <w:t>depositFunds</w:t>
+      </w:r>
+      <w:proofErr w:type="spellEnd"/>
+      <w:r>
+        <w:rPr>
+          <w:b/>
+          <w:bCs/>
+          <w:lang w:val="en-US"/>
+        </w:rPr>
+        <w:t>(</w:t>
+      </w:r>
+      <w:proofErr w:type="gramEnd"/>
+      <w:r>
+        <w:rPr>
+          <w:b/>
+          <w:bCs/>
+          <w:lang w:val="en-US"/>
+        </w:rPr>
+        <w:t>).</w:t>
+      </w:r>
+    </w:p>
+    <w:p>
+      <w:pPr>
+        <w:pStyle w:val="ListParagraph"/>
         <w:numPr>
-          <w:ilvl w:val="2"/>
-          <w:numId w:val="1"/>
+          <w:ilvl w:val="1"/>
+          <w:numId w:val="3"/>
         </w:numPr>
-        <w:spacing w:before="100" w:beforeAutospacing="1" w:after="100" w:afterAutospacing="1" w:line="240" w:lineRule="auto"/>
-        <w:rPr>
-          <w:rFonts w:eastAsia="Times New Roman" w:cs="Times New Roman"/>
-          <w:kern w:val="0"/>
-          <w:lang w:eastAsia="en-IE"/>
-          <w14:ligatures w14:val="none"/>
-        </w:rPr>
-      </w:pPr>
-      <w:r>
-        <w:rPr>
-          <w:rFonts w:eastAsia="Times New Roman" w:cs="Times New Roman"/>
-          <w:kern w:val="0"/>
-          <w:lang w:eastAsia="en-IE"/>
-          <w14:ligatures w14:val="none"/>
-        </w:rPr>
-        <w:t>Staff menu</w:t>
-      </w:r>
-    </w:p>
-    <w:p>
-      <w:pPr>
+        <w:rPr>
+          <w:lang w:val="en-US"/>
+        </w:rPr>
+      </w:pPr>
+      <w:r>
+        <w:rPr>
+          <w:lang w:val="en-US"/>
+        </w:rPr>
+        <w:t xml:space="preserve">if the user selects “2.” Call the method </w:t>
+      </w:r>
+      <w:proofErr w:type="spellStart"/>
+      <w:proofErr w:type="gramStart"/>
+      <w:r>
+        <w:rPr>
+          <w:b/>
+          <w:bCs/>
+          <w:lang w:val="en-US"/>
+        </w:rPr>
+        <w:t>withdrawFunds</w:t>
+      </w:r>
+      <w:proofErr w:type="spellEnd"/>
+      <w:r>
+        <w:rPr>
+          <w:b/>
+          <w:bCs/>
+          <w:lang w:val="en-US"/>
+        </w:rPr>
+        <w:t>(</w:t>
+      </w:r>
+      <w:proofErr w:type="gramEnd"/>
+      <w:r>
+        <w:rPr>
+          <w:b/>
+          <w:bCs/>
+          <w:lang w:val="en-US"/>
+        </w:rPr>
+        <w:t>).</w:t>
+      </w:r>
+    </w:p>
+    <w:p>
+      <w:pPr>
+        <w:pStyle w:val="ListParagraph"/>
         <w:numPr>
-          <w:ilvl w:val="3"/>
-          <w:numId w:val="1"/>
+          <w:ilvl w:val="1"/>
+          <w:numId w:val="3"/>
         </w:numPr>
-        <w:spacing w:before="100" w:beforeAutospacing="1" w:after="100" w:afterAutospacing="1" w:line="240" w:lineRule="auto"/>
-        <w:rPr>
-          <w:rFonts w:eastAsia="Times New Roman" w:cs="Times New Roman"/>
-          <w:kern w:val="0"/>
-          <w:lang w:eastAsia="en-IE"/>
-          <w14:ligatures w14:val="none"/>
-        </w:rPr>
-      </w:pPr>
-      <w:r>
-        <w:rPr>
-          <w:rFonts w:eastAsia="Times New Roman" w:cs="Times New Roman"/>
-          <w:kern w:val="0"/>
-          <w:lang w:eastAsia="en-IE"/>
-          <w14:ligatures w14:val="none"/>
-        </w:rPr>
-        <w:t>Call the staff menu method.</w:t>
-      </w:r>
-    </w:p>
-    <w:p>
-      <w:pPr>
+        <w:rPr>
+          <w:lang w:val="en-US"/>
+        </w:rPr>
+      </w:pPr>
+      <w:r>
+        <w:rPr>
+          <w:lang w:val="en-US"/>
+        </w:rPr>
+        <w:t xml:space="preserve">If the user selects “3.” Call the method </w:t>
+      </w:r>
+      <w:proofErr w:type="spellStart"/>
+      <w:proofErr w:type="gramStart"/>
+      <w:r>
+        <w:rPr>
+          <w:b/>
+          <w:bCs/>
+          <w:lang w:val="en-US"/>
+        </w:rPr>
+        <w:t>checkBalnce</w:t>
+      </w:r>
+      <w:proofErr w:type="spellEnd"/>
+      <w:r>
+        <w:rPr>
+          <w:b/>
+          <w:bCs/>
+          <w:lang w:val="en-US"/>
+        </w:rPr>
+        <w:t>(</w:t>
+      </w:r>
+      <w:proofErr w:type="gramEnd"/>
+      <w:r>
+        <w:rPr>
+          <w:b/>
+          <w:bCs/>
+          <w:lang w:val="en-US"/>
+        </w:rPr>
+        <w:t>).</w:t>
+      </w:r>
+    </w:p>
+    <w:p>
+      <w:pPr>
+        <w:pStyle w:val="ListParagraph"/>
         <w:numPr>
-          <w:ilvl w:val="2"/>
-          <w:numId w:val="1"/>
+          <w:ilvl w:val="1"/>
+          <w:numId w:val="3"/>
         </w:numPr>
-        <w:spacing w:before="100" w:beforeAutospacing="1" w:after="100" w:afterAutospacing="1" w:line="240" w:lineRule="auto"/>
-        <w:rPr>
-          <w:rFonts w:eastAsia="Times New Roman" w:cs="Times New Roman"/>
-          <w:kern w:val="0"/>
-          <w:lang w:eastAsia="en-IE"/>
-          <w14:ligatures w14:val="none"/>
-        </w:rPr>
-      </w:pPr>
-      <w:r>
-        <w:rPr>
-          <w:rFonts w:eastAsia="Times New Roman" w:cs="Times New Roman"/>
-          <w:kern w:val="0"/>
-          <w:lang w:eastAsia="en-IE"/>
-          <w14:ligatures w14:val="none"/>
-        </w:rPr>
-        <w:t>Exit</w:t>
-      </w:r>
-    </w:p>
-    <w:p>
-      <w:pPr>
+        <w:rPr>
+          <w:lang w:val="en-US"/>
+        </w:rPr>
+      </w:pPr>
+      <w:r>
+        <w:rPr>
+          <w:lang w:val="en-US"/>
+        </w:rPr>
+        <w:t xml:space="preserve">If the user selects “4.” Call the method </w:t>
+      </w:r>
+      <w:proofErr w:type="spellStart"/>
+      <w:proofErr w:type="gramStart"/>
+      <w:r>
+        <w:rPr>
+          <w:b/>
+          <w:bCs/>
+          <w:lang w:val="en-US"/>
+        </w:rPr>
+        <w:t>staffMenu</w:t>
+      </w:r>
+      <w:proofErr w:type="spellEnd"/>
+      <w:r>
+        <w:rPr>
+          <w:b/>
+          <w:bCs/>
+          <w:lang w:val="en-US"/>
+        </w:rPr>
+        <w:t>(</w:t>
+      </w:r>
+      <w:proofErr w:type="gramEnd"/>
+      <w:r>
+        <w:rPr>
+          <w:b/>
+          <w:bCs/>
+          <w:lang w:val="en-US"/>
+        </w:rPr>
+        <w:t>).</w:t>
+      </w:r>
+    </w:p>
+    <w:p>
+      <w:pPr>
+        <w:pStyle w:val="ListParagraph"/>
         <w:numPr>
-          <w:ilvl w:val="3"/>
-          <w:numId w:val="1"/>
+          <w:ilvl w:val="1"/>
+          <w:numId w:val="3"/>
         </w:numPr>
-        <w:spacing w:before="100" w:beforeAutospacing="1" w:after="100" w:afterAutospacing="1" w:line="240" w:lineRule="auto"/>
-        <w:rPr>
-          <w:rFonts w:eastAsia="Times New Roman" w:cs="Times New Roman"/>
-          <w:kern w:val="0"/>
-          <w:lang w:eastAsia="en-IE"/>
-          <w14:ligatures w14:val="none"/>
-        </w:rPr>
-      </w:pPr>
-      <w:r>
-        <w:rPr>
-          <w:rFonts w:eastAsia="Times New Roman" w:cs="Times New Roman"/>
-          <w:kern w:val="0"/>
-          <w:lang w:eastAsia="en-IE"/>
-          <w14:ligatures w14:val="none"/>
-        </w:rPr>
-        <w:t>Call the system exit method.</w:t>
-      </w:r>
+        <w:rPr>
+          <w:lang w:val="en-US"/>
+        </w:rPr>
+      </w:pPr>
+      <w:r>
+        <w:rPr>
+          <w:lang w:val="en-US"/>
+        </w:rPr>
+        <w:t xml:space="preserve">Else, exit the system using the </w:t>
+      </w:r>
+      <w:proofErr w:type="spellStart"/>
+      <w:r>
+        <w:rPr>
+          <w:lang w:val="en-US"/>
+        </w:rPr>
+        <w:t>System.Exit</w:t>
+      </w:r>
+      <w:proofErr w:type="spellEnd"/>
+      <w:r>
+        <w:rPr>
+          <w:lang w:val="en-US"/>
+        </w:rPr>
+        <w:t>() method.</w:t>
+      </w:r>
+    </w:p>
+    <w:p>
+      <w:pPr>
+        <w:rPr>
+          <w:lang w:val="en-US"/>
+        </w:rPr>
+      </w:pPr>
+    </w:p>
+    <w:p>
+      <w:pPr>
+        <w:rPr>
+          <w:lang w:val="en-US"/>
+        </w:rPr>
+      </w:pPr>
+      <w:proofErr w:type="spellStart"/>
+      <w:proofErr w:type="gramStart"/>
+      <w:r>
+        <w:rPr>
+          <w:lang w:val="en-US"/>
+        </w:rPr>
+        <w:t>depositFunds</w:t>
+      </w:r>
+      <w:proofErr w:type="spellEnd"/>
+      <w:r>
+        <w:rPr>
+          <w:lang w:val="en-US"/>
+        </w:rPr>
+        <w:t>(</w:t>
+      </w:r>
+      <w:proofErr w:type="gramEnd"/>
+      <w:r>
+        <w:rPr>
+          <w:lang w:val="en-US"/>
+        </w:rPr>
+        <w:t>)</w:t>
+      </w:r>
+    </w:p>
+    <w:p>
+      <w:pPr>
+        <w:rPr>
+          <w:lang w:val="en-US"/>
+        </w:rPr>
+      </w:pPr>
+    </w:p>
+    <w:p>
+      <w:pPr>
+        <w:rPr>
+          <w:lang w:val="en-US"/>
+        </w:rPr>
+      </w:pPr>
+      <w:proofErr w:type="spellStart"/>
+      <w:proofErr w:type="gramStart"/>
+      <w:r>
+        <w:rPr>
+          <w:lang w:val="en-US"/>
+        </w:rPr>
+        <w:t>withdrawFunds</w:t>
+      </w:r>
+      <w:proofErr w:type="spellEnd"/>
+      <w:r>
+        <w:rPr>
+          <w:lang w:val="en-US"/>
+        </w:rPr>
+        <w:t>(</w:t>
+      </w:r>
+      <w:proofErr w:type="gramEnd"/>
+      <w:r>
+        <w:rPr>
+          <w:lang w:val="en-US"/>
+        </w:rPr>
+        <w:t>)</w:t>
+      </w:r>
+    </w:p>
+    <w:p>
+      <w:pPr>
+        <w:rPr>
+          <w:lang w:val="en-US"/>
+        </w:rPr>
+      </w:pPr>
+    </w:p>
+    <w:p>
+      <w:pPr>
+        <w:rPr>
+          <w:lang w:val="en-US"/>
+        </w:rPr>
+      </w:pPr>
+    </w:p>
+    <w:p>
+      <w:pPr>
+        <w:rPr>
+          <w:lang w:val="en-US"/>
+        </w:rPr>
+      </w:pPr>
+    </w:p>
+    <w:p>
+      <w:pPr>
+        <w:rPr>
+          <w:lang w:val="en-US"/>
+        </w:rPr>
+      </w:pPr>
+    </w:p>
+    <w:p>
+      <w:pPr>
+        <w:rPr>
+          <w:lang w:val="en-US"/>
+        </w:rPr>
+      </w:pPr>
+    </w:p>
+    <w:p>
+      <w:pPr>
+        <w:rPr>
+          <w:lang w:val="en-US"/>
+        </w:rPr>
+      </w:pPr>
+    </w:p>
+    <w:p>
+      <w:pPr>
+        <w:rPr>
+          <w:lang w:val="en-US"/>
+        </w:rPr>
+      </w:pPr>
+    </w:p>
+    <w:p>
+      <w:pPr>
+        <w:rPr>
+          <w:lang w:val="en-US"/>
+        </w:rPr>
+      </w:pPr>
+    </w:p>
+    <w:p>
+      <w:pPr>
+        <w:rPr>
+          <w:lang w:val="en-US"/>
+        </w:rPr>
+      </w:pPr>
+    </w:p>
+    <w:p>
+      <w:pPr>
+        <w:rPr>
+          <w:lang w:val="en-US"/>
+        </w:rPr>
+      </w:pPr>
+      <w:proofErr w:type="spellStart"/>
+      <w:proofErr w:type="gramStart"/>
+      <w:r>
+        <w:rPr>
+          <w:lang w:val="en-US"/>
+        </w:rPr>
+        <w:lastRenderedPageBreak/>
+        <w:t>checkBalance</w:t>
+      </w:r>
+      <w:proofErr w:type="spellEnd"/>
+      <w:r>
+        <w:rPr>
+          <w:lang w:val="en-US"/>
+        </w:rPr>
+        <w:t>(</w:t>
+      </w:r>
+      <w:proofErr w:type="gramEnd"/>
+      <w:r>
+        <w:rPr>
+          <w:lang w:val="en-US"/>
+        </w:rPr>
+        <w:t>)</w:t>
+      </w:r>
+    </w:p>
+    <w:p>
+      <w:pPr>
+        <w:pStyle w:val="ListParagraph"/>
+        <w:numPr>
+          <w:ilvl w:val="0"/>
+          <w:numId w:val="5"/>
+        </w:numPr>
+        <w:rPr>
+          <w:lang w:val="en-US"/>
+        </w:rPr>
+      </w:pPr>
+      <w:r>
+        <w:rPr>
+          <w:lang w:val="en-US"/>
+        </w:rPr>
+        <w:t>Create a new scanner.</w:t>
+      </w:r>
+    </w:p>
+    <w:p>
+      <w:pPr>
+        <w:pStyle w:val="ListParagraph"/>
+        <w:numPr>
+          <w:ilvl w:val="0"/>
+          <w:numId w:val="5"/>
+        </w:numPr>
+        <w:rPr>
+          <w:lang w:val="en-US"/>
+        </w:rPr>
+      </w:pPr>
+      <w:r>
+        <w:rPr>
+          <w:lang w:val="en-US"/>
+        </w:rPr>
+        <w:t>Print out “Chec</w:t>
+      </w:r>
+      <w:r>
+        <w:rPr>
+          <w:lang w:val="en-US"/>
+        </w:rPr>
+        <w:t>k Balance”</w:t>
+      </w:r>
+    </w:p>
+    <w:p>
+      <w:pPr>
+        <w:pStyle w:val="ListParagraph"/>
+        <w:numPr>
+          <w:ilvl w:val="0"/>
+          <w:numId w:val="5"/>
+        </w:numPr>
+        <w:rPr>
+          <w:lang w:val="en-US"/>
+        </w:rPr>
+      </w:pPr>
+      <w:r>
+        <w:rPr>
+          <w:lang w:val="en-US"/>
+        </w:rPr>
+        <w:t xml:space="preserve">Ask the user for their account number using </w:t>
+      </w:r>
+      <w:proofErr w:type="spellStart"/>
+      <w:r>
+        <w:rPr>
+          <w:lang w:val="en-US"/>
+        </w:rPr>
+        <w:t>System.out.print</w:t>
+      </w:r>
+      <w:proofErr w:type="spellEnd"/>
+      <w:r>
+        <w:rPr>
+          <w:lang w:val="en-US"/>
+        </w:rPr>
+        <w:t>.</w:t>
+      </w:r>
+    </w:p>
+    <w:p>
+      <w:pPr>
+        <w:pStyle w:val="ListParagraph"/>
+        <w:numPr>
+          <w:ilvl w:val="0"/>
+          <w:numId w:val="5"/>
+        </w:numPr>
+        <w:rPr>
+          <w:lang w:val="en-US"/>
+        </w:rPr>
+      </w:pPr>
+      <w:r>
+        <w:rPr>
+          <w:lang w:val="en-US"/>
+        </w:rPr>
+        <w:t>Read the input using the scanner and store the user input in a variable named “</w:t>
+      </w:r>
+      <w:proofErr w:type="spellStart"/>
+      <w:r>
+        <w:rPr>
+          <w:lang w:val="en-US"/>
+        </w:rPr>
+        <w:t>accNo</w:t>
+      </w:r>
+      <w:proofErr w:type="spellEnd"/>
+      <w:r>
+        <w:rPr>
+          <w:lang w:val="en-US"/>
+        </w:rPr>
+        <w:t>” of type int.</w:t>
+      </w:r>
+    </w:p>
+    <w:p>
+      <w:pPr>
+        <w:pStyle w:val="ListParagraph"/>
+        <w:numPr>
+          <w:ilvl w:val="0"/>
+          <w:numId w:val="5"/>
+        </w:numPr>
+        <w:rPr>
+          <w:lang w:val="en-US"/>
+        </w:rPr>
+      </w:pPr>
+      <w:r>
+        <w:rPr>
+          <w:lang w:val="en-US"/>
+        </w:rPr>
+        <w:t>Use a for loop to iterate through the Array List accounts.</w:t>
+      </w:r>
+    </w:p>
+    <w:p>
+      <w:pPr>
+        <w:pStyle w:val="ListParagraph"/>
+        <w:numPr>
+          <w:ilvl w:val="1"/>
+          <w:numId w:val="5"/>
+        </w:numPr>
+        <w:rPr>
+          <w:lang w:val="en-US"/>
+        </w:rPr>
+      </w:pPr>
+      <w:r>
+        <w:rPr>
+          <w:lang w:val="en-US"/>
+        </w:rPr>
+        <w:t>Use an if statement to compare the “</w:t>
+      </w:r>
+      <w:proofErr w:type="spellStart"/>
+      <w:r>
+        <w:rPr>
+          <w:lang w:val="en-US"/>
+        </w:rPr>
+        <w:t>accNo</w:t>
+      </w:r>
+      <w:proofErr w:type="spellEnd"/>
+      <w:r>
+        <w:rPr>
+          <w:lang w:val="en-US"/>
+        </w:rPr>
+        <w:t xml:space="preserve">” with the accounts </w:t>
+      </w:r>
+      <w:proofErr w:type="spellStart"/>
+      <w:r>
+        <w:rPr>
+          <w:lang w:val="en-US"/>
+        </w:rPr>
+        <w:t>arraylist</w:t>
+      </w:r>
+      <w:proofErr w:type="spellEnd"/>
+      <w:r>
+        <w:rPr>
+          <w:lang w:val="en-US"/>
+        </w:rPr>
+        <w:t xml:space="preserve"> items. Use the </w:t>
+      </w:r>
+      <w:proofErr w:type="spellStart"/>
+      <w:proofErr w:type="gramStart"/>
+      <w:r>
+        <w:rPr>
+          <w:lang w:val="en-US"/>
+        </w:rPr>
+        <w:t>getAccId</w:t>
+      </w:r>
+      <w:proofErr w:type="spellEnd"/>
+      <w:r>
+        <w:rPr>
+          <w:lang w:val="en-US"/>
+        </w:rPr>
+        <w:t>(</w:t>
+      </w:r>
+      <w:proofErr w:type="gramEnd"/>
+      <w:r>
+        <w:rPr>
+          <w:lang w:val="en-US"/>
+        </w:rPr>
+        <w:t>) method.</w:t>
+      </w:r>
+    </w:p>
+    <w:p>
+      <w:pPr>
+        <w:pStyle w:val="ListParagraph"/>
+        <w:numPr>
+          <w:ilvl w:val="1"/>
+          <w:numId w:val="5"/>
+        </w:numPr>
+        <w:rPr>
+          <w:lang w:val="en-US"/>
+        </w:rPr>
+      </w:pPr>
+      <w:r>
+        <w:rPr>
+          <w:lang w:val="en-US"/>
+        </w:rPr>
+        <w:t>Print the account balance.</w:t>
+      </w:r>
+    </w:p>
+    <w:p>
+      <w:pPr>
+        <w:pStyle w:val="ListParagraph"/>
+        <w:numPr>
+          <w:ilvl w:val="0"/>
+          <w:numId w:val="5"/>
+        </w:numPr>
+        <w:rPr>
+          <w:lang w:val="en-US"/>
+        </w:rPr>
+      </w:pPr>
+      <w:r>
+        <w:rPr>
+          <w:lang w:val="en-US"/>
+        </w:rPr>
+        <w:t xml:space="preserve">Call the method </w:t>
+      </w:r>
+      <w:proofErr w:type="spellStart"/>
+      <w:proofErr w:type="gramStart"/>
+      <w:r>
+        <w:rPr>
+          <w:b/>
+          <w:bCs/>
+          <w:lang w:val="en-US"/>
+        </w:rPr>
+        <w:t>mainMenu</w:t>
+      </w:r>
+      <w:proofErr w:type="spellEnd"/>
+      <w:r>
+        <w:rPr>
+          <w:b/>
+          <w:bCs/>
+          <w:lang w:val="en-US"/>
+        </w:rPr>
+        <w:t>(</w:t>
+      </w:r>
+      <w:proofErr w:type="gramEnd"/>
+      <w:r>
+        <w:rPr>
+          <w:b/>
+          <w:bCs/>
+          <w:lang w:val="en-US"/>
+        </w:rPr>
+        <w:t xml:space="preserve">) </w:t>
+      </w:r>
+      <w:r>
+        <w:rPr>
+          <w:lang w:val="en-US"/>
+        </w:rPr>
+        <w:t>to return the user to the main menu.</w:t>
+      </w:r>
+    </w:p>
+    <w:p>
+      <w:pPr>
+        <w:rPr>
+          <w:lang w:val="en-US"/>
+        </w:rPr>
+      </w:pPr>
+    </w:p>
+    <w:p>
+      <w:pPr>
+        <w:rPr>
+          <w:lang w:val="en-US"/>
+        </w:rPr>
+      </w:pPr>
+    </w:p>
+    <w:p>
+      <w:pPr>
+        <w:rPr>
+          <w:lang w:val="en-US"/>
+        </w:rPr>
+      </w:pPr>
+      <w:proofErr w:type="spellStart"/>
+      <w:proofErr w:type="gramStart"/>
+      <w:r>
+        <w:rPr>
+          <w:lang w:val="en-US"/>
+        </w:rPr>
+        <w:t>staffMenu</w:t>
+      </w:r>
+      <w:proofErr w:type="spellEnd"/>
+      <w:r>
+        <w:rPr>
+          <w:lang w:val="en-US"/>
+        </w:rPr>
+        <w:t>(</w:t>
+      </w:r>
+      <w:proofErr w:type="gramEnd"/>
+      <w:r>
+        <w:rPr>
+          <w:lang w:val="en-US"/>
+        </w:rPr>
+        <w:t>)</w:t>
+      </w:r>
+    </w:p>
+    <w:p>
+      <w:pPr>
+        <w:rPr>
+          <w:lang w:val="en-US"/>
+        </w:rPr>
+      </w:pPr>
+    </w:p>
+    <w:p>
+      <w:pPr>
+        <w:rPr>
+          <w:lang w:val="en-US"/>
+        </w:rPr>
+      </w:pPr>
     </w:p>
     <w:p>
       <w:pPr>
@@ -812,6 +1358,270 @@
     </w:lvl>
   </w:abstractNum>
   <w:abstractNum w:abstractNumId="1" w15:restartNumberingAfterBreak="0">
+    <w:nsid w:val="4CEE7914"/>
+    <w:multiLevelType w:val="hybridMultilevel"/>
+    <w:tmpl w:val="913081D6"/>
+    <w:lvl w:ilvl="0" w:tplc="1809000F">
+      <w:start w:val="1"/>
+      <w:numFmt w:val="decimal"/>
+      <w:lvlText w:val="%1."/>
+      <w:lvlJc w:val="left"/>
+      <w:pPr>
+        <w:ind w:left="720" w:hanging="360"/>
+      </w:pPr>
+    </w:lvl>
+    <w:lvl w:ilvl="1" w:tplc="18090001">
+      <w:start w:val="1"/>
+      <w:numFmt w:val="bullet"/>
+      <w:lvlText w:val=""/>
+      <w:lvlJc w:val="left"/>
+      <w:pPr>
+        <w:ind w:left="1440" w:hanging="360"/>
+      </w:pPr>
+      <w:rPr>
+        <w:rFonts w:ascii="Symbol" w:hAnsi="Symbol" w:hint="default"/>
+      </w:rPr>
+    </w:lvl>
+    <w:lvl w:ilvl="2" w:tplc="1809001B" w:tentative="1">
+      <w:start w:val="1"/>
+      <w:numFmt w:val="lowerRoman"/>
+      <w:lvlText w:val="%3."/>
+      <w:lvlJc w:val="right"/>
+      <w:pPr>
+        <w:ind w:left="2160" w:hanging="180"/>
+      </w:pPr>
+    </w:lvl>
+    <w:lvl w:ilvl="3" w:tplc="1809000F" w:tentative="1">
+      <w:start w:val="1"/>
+      <w:numFmt w:val="decimal"/>
+      <w:lvlText w:val="%4."/>
+      <w:lvlJc w:val="left"/>
+      <w:pPr>
+        <w:ind w:left="2880" w:hanging="360"/>
+      </w:pPr>
+    </w:lvl>
+    <w:lvl w:ilvl="4" w:tplc="18090019" w:tentative="1">
+      <w:start w:val="1"/>
+      <w:numFmt w:val="lowerLetter"/>
+      <w:lvlText w:val="%5."/>
+      <w:lvlJc w:val="left"/>
+      <w:pPr>
+        <w:ind w:left="3600" w:hanging="360"/>
+      </w:pPr>
+    </w:lvl>
+    <w:lvl w:ilvl="5" w:tplc="1809001B" w:tentative="1">
+      <w:start w:val="1"/>
+      <w:numFmt w:val="lowerRoman"/>
+      <w:lvlText w:val="%6."/>
+      <w:lvlJc w:val="right"/>
+      <w:pPr>
+        <w:ind w:left="4320" w:hanging="180"/>
+      </w:pPr>
+    </w:lvl>
+    <w:lvl w:ilvl="6" w:tplc="1809000F" w:tentative="1">
+      <w:start w:val="1"/>
+      <w:numFmt w:val="decimal"/>
+      <w:lvlText w:val="%7."/>
+      <w:lvlJc w:val="left"/>
+      <w:pPr>
+        <w:ind w:left="5040" w:hanging="360"/>
+      </w:pPr>
+    </w:lvl>
+    <w:lvl w:ilvl="7" w:tplc="18090019" w:tentative="1">
+      <w:start w:val="1"/>
+      <w:numFmt w:val="lowerLetter"/>
+      <w:lvlText w:val="%8."/>
+      <w:lvlJc w:val="left"/>
+      <w:pPr>
+        <w:ind w:left="5760" w:hanging="360"/>
+      </w:pPr>
+    </w:lvl>
+    <w:lvl w:ilvl="8" w:tplc="1809001B" w:tentative="1">
+      <w:start w:val="1"/>
+      <w:numFmt w:val="lowerRoman"/>
+      <w:lvlText w:val="%9."/>
+      <w:lvlJc w:val="right"/>
+      <w:pPr>
+        <w:ind w:left="6480" w:hanging="180"/>
+      </w:pPr>
+    </w:lvl>
+  </w:abstractNum>
+  <w:abstractNum w:abstractNumId="2" w15:restartNumberingAfterBreak="0">
+    <w:nsid w:val="4DB7273F"/>
+    <w:multiLevelType w:val="hybridMultilevel"/>
+    <w:tmpl w:val="C182391A"/>
+    <w:lvl w:ilvl="0" w:tplc="1809000F">
+      <w:start w:val="1"/>
+      <w:numFmt w:val="decimal"/>
+      <w:lvlText w:val="%1."/>
+      <w:lvlJc w:val="left"/>
+      <w:pPr>
+        <w:ind w:left="720" w:hanging="360"/>
+      </w:pPr>
+    </w:lvl>
+    <w:lvl w:ilvl="1" w:tplc="18090019">
+      <w:start w:val="1"/>
+      <w:numFmt w:val="lowerLetter"/>
+      <w:lvlText w:val="%2."/>
+      <w:lvlJc w:val="left"/>
+      <w:pPr>
+        <w:ind w:left="1440" w:hanging="360"/>
+      </w:pPr>
+    </w:lvl>
+    <w:lvl w:ilvl="2" w:tplc="1809001B" w:tentative="1">
+      <w:start w:val="1"/>
+      <w:numFmt w:val="lowerRoman"/>
+      <w:lvlText w:val="%3."/>
+      <w:lvlJc w:val="right"/>
+      <w:pPr>
+        <w:ind w:left="2160" w:hanging="180"/>
+      </w:pPr>
+    </w:lvl>
+    <w:lvl w:ilvl="3" w:tplc="1809000F" w:tentative="1">
+      <w:start w:val="1"/>
+      <w:numFmt w:val="decimal"/>
+      <w:lvlText w:val="%4."/>
+      <w:lvlJc w:val="left"/>
+      <w:pPr>
+        <w:ind w:left="2880" w:hanging="360"/>
+      </w:pPr>
+    </w:lvl>
+    <w:lvl w:ilvl="4" w:tplc="18090019" w:tentative="1">
+      <w:start w:val="1"/>
+      <w:numFmt w:val="lowerLetter"/>
+      <w:lvlText w:val="%5."/>
+      <w:lvlJc w:val="left"/>
+      <w:pPr>
+        <w:ind w:left="3600" w:hanging="360"/>
+      </w:pPr>
+    </w:lvl>
+    <w:lvl w:ilvl="5" w:tplc="1809001B" w:tentative="1">
+      <w:start w:val="1"/>
+      <w:numFmt w:val="lowerRoman"/>
+      <w:lvlText w:val="%6."/>
+      <w:lvlJc w:val="right"/>
+      <w:pPr>
+        <w:ind w:left="4320" w:hanging="180"/>
+      </w:pPr>
+    </w:lvl>
+    <w:lvl w:ilvl="6" w:tplc="1809000F" w:tentative="1">
+      <w:start w:val="1"/>
+      <w:numFmt w:val="decimal"/>
+      <w:lvlText w:val="%7."/>
+      <w:lvlJc w:val="left"/>
+      <w:pPr>
+        <w:ind w:left="5040" w:hanging="360"/>
+      </w:pPr>
+    </w:lvl>
+    <w:lvl w:ilvl="7" w:tplc="18090019" w:tentative="1">
+      <w:start w:val="1"/>
+      <w:numFmt w:val="lowerLetter"/>
+      <w:lvlText w:val="%8."/>
+      <w:lvlJc w:val="left"/>
+      <w:pPr>
+        <w:ind w:left="5760" w:hanging="360"/>
+      </w:pPr>
+    </w:lvl>
+    <w:lvl w:ilvl="8" w:tplc="1809001B" w:tentative="1">
+      <w:start w:val="1"/>
+      <w:numFmt w:val="lowerRoman"/>
+      <w:lvlText w:val="%9."/>
+      <w:lvlJc w:val="right"/>
+      <w:pPr>
+        <w:ind w:left="6480" w:hanging="180"/>
+      </w:pPr>
+    </w:lvl>
+  </w:abstractNum>
+  <w:abstractNum w:abstractNumId="3" w15:restartNumberingAfterBreak="0">
+    <w:nsid w:val="5589430E"/>
+    <w:multiLevelType w:val="hybridMultilevel"/>
+    <w:tmpl w:val="7FE60BEC"/>
+    <w:lvl w:ilvl="0" w:tplc="FFFFFFFF">
+      <w:start w:val="1"/>
+      <w:numFmt w:val="decimal"/>
+      <w:lvlText w:val="%1."/>
+      <w:lvlJc w:val="left"/>
+      <w:pPr>
+        <w:ind w:left="720" w:hanging="360"/>
+      </w:pPr>
+    </w:lvl>
+    <w:lvl w:ilvl="1" w:tplc="18090001">
+      <w:start w:val="1"/>
+      <w:numFmt w:val="bullet"/>
+      <w:lvlText w:val=""/>
+      <w:lvlJc w:val="left"/>
+      <w:pPr>
+        <w:ind w:left="1440" w:hanging="360"/>
+      </w:pPr>
+      <w:rPr>
+        <w:rFonts w:ascii="Symbol" w:hAnsi="Symbol" w:hint="default"/>
+      </w:rPr>
+    </w:lvl>
+    <w:lvl w:ilvl="2" w:tplc="FFFFFFFF" w:tentative="1">
+      <w:start w:val="1"/>
+      <w:numFmt w:val="lowerRoman"/>
+      <w:lvlText w:val="%3."/>
+      <w:lvlJc w:val="right"/>
+      <w:pPr>
+        <w:ind w:left="2160" w:hanging="180"/>
+      </w:pPr>
+    </w:lvl>
+    <w:lvl w:ilvl="3" w:tplc="FFFFFFFF" w:tentative="1">
+      <w:start w:val="1"/>
+      <w:numFmt w:val="decimal"/>
+      <w:lvlText w:val="%4."/>
+      <w:lvlJc w:val="left"/>
+      <w:pPr>
+        <w:ind w:left="2880" w:hanging="360"/>
+      </w:pPr>
+    </w:lvl>
+    <w:lvl w:ilvl="4" w:tplc="FFFFFFFF" w:tentative="1">
+      <w:start w:val="1"/>
+      <w:numFmt w:val="lowerLetter"/>
+      <w:lvlText w:val="%5."/>
+      <w:lvlJc w:val="left"/>
+      <w:pPr>
+        <w:ind w:left="3600" w:hanging="360"/>
+      </w:pPr>
+    </w:lvl>
+    <w:lvl w:ilvl="5" w:tplc="FFFFFFFF" w:tentative="1">
+      <w:start w:val="1"/>
+      <w:numFmt w:val="lowerRoman"/>
+      <w:lvlText w:val="%6."/>
+      <w:lvlJc w:val="right"/>
+      <w:pPr>
+        <w:ind w:left="4320" w:hanging="180"/>
+      </w:pPr>
+    </w:lvl>
+    <w:lvl w:ilvl="6" w:tplc="FFFFFFFF" w:tentative="1">
+      <w:start w:val="1"/>
+      <w:numFmt w:val="decimal"/>
+      <w:lvlText w:val="%7."/>
+      <w:lvlJc w:val="left"/>
+      <w:pPr>
+        <w:ind w:left="5040" w:hanging="360"/>
+      </w:pPr>
+    </w:lvl>
+    <w:lvl w:ilvl="7" w:tplc="FFFFFFFF" w:tentative="1">
+      <w:start w:val="1"/>
+      <w:numFmt w:val="lowerLetter"/>
+      <w:lvlText w:val="%8."/>
+      <w:lvlJc w:val="left"/>
+      <w:pPr>
+        <w:ind w:left="5760" w:hanging="360"/>
+      </w:pPr>
+    </w:lvl>
+    <w:lvl w:ilvl="8" w:tplc="FFFFFFFF" w:tentative="1">
+      <w:start w:val="1"/>
+      <w:numFmt w:val="lowerRoman"/>
+      <w:lvlText w:val="%9."/>
+      <w:lvlJc w:val="right"/>
+      <w:pPr>
+        <w:ind w:left="6480" w:hanging="180"/>
+      </w:pPr>
+    </w:lvl>
+  </w:abstractNum>
+  <w:abstractNum w:abstractNumId="4" w15:restartNumberingAfterBreak="0">
     <w:nsid w:val="748A34CD"/>
     <w:multiLevelType w:val="hybridMultilevel"/>
     <w:tmpl w:val="A292658E"/>
@@ -898,10 +1708,19 @@
     </w:lvl>
   </w:abstractNum>
   <w:num w:numId="1" w16cid:durableId="454065526">
-    <w:abstractNumId w:val="1"/>
+    <w:abstractNumId w:val="4"/>
   </w:num>
   <w:num w:numId="2" w16cid:durableId="858785277">
     <w:abstractNumId w:val="0"/>
+  </w:num>
+  <w:num w:numId="3" w16cid:durableId="1916477380">
+    <w:abstractNumId w:val="1"/>
+  </w:num>
+  <w:num w:numId="4" w16cid:durableId="628627108">
+    <w:abstractNumId w:val="3"/>
+  </w:num>
+  <w:num w:numId="5" w16cid:durableId="498497452">
+    <w:abstractNumId w:val="2"/>
   </w:num>
 </w:numbering>
 </file>

</xml_diff>